<commit_message>
Loading data from Excel sheet to database new document
</commit_message>
<xml_diff>
--- a/deliverables/documents/Loading data from Excel sheet to database.docx
+++ b/deliverables/documents/Loading data from Excel sheet to database.docx
@@ -8,8 +8,1038 @@
       </w:r>
     </w:p>
     <w:p>
+      <w:r>
+        <w:t>This document is connected to Excel sheet “</w:t>
+      </w:r>
+      <w:r>
+        <w:t>Example to load.xlsx</w:t>
+      </w:r>
+      <w:r>
+        <w:t>” to be found in same directory.</w:t>
+      </w:r>
+    </w:p>
+    <w:p>
+      <w:pPr>
+        <w:pStyle w:val="ListParagraph"/>
+        <w:numPr>
+          <w:ilvl w:val="0"/>
+          <w:numId w:val="1"/>
+        </w:numPr>
+      </w:pPr>
+      <w:r>
+        <w:t>Fill the excel Sheet:</w:t>
+      </w:r>
+    </w:p>
+    <w:p>
+      <w:pPr>
+        <w:pStyle w:val="ListParagraph"/>
+      </w:pPr>
+      <w:r>
+        <w:drawing>
+          <wp:inline distT="0" distB="0" distL="0" distR="0" wp14:anchorId="30D1AC08" wp14:editId="753E2BE1">
+            <wp:extent cx="5226319" cy="711237"/>
+            <wp:effectExtent l="0" t="0" r="0" b="0"/>
+            <wp:docPr id="1" name="Picture 1"/>
+            <wp:cNvGraphicFramePr>
+              <a:graphicFrameLocks xmlns:a="http://schemas.openxmlformats.org/drawingml/2006/main" noChangeAspect="1"/>
+            </wp:cNvGraphicFramePr>
+            <a:graphic xmlns:a="http://schemas.openxmlformats.org/drawingml/2006/main">
+              <a:graphicData uri="http://schemas.openxmlformats.org/drawingml/2006/picture">
+                <pic:pic xmlns:pic="http://schemas.openxmlformats.org/drawingml/2006/picture">
+                  <pic:nvPicPr>
+                    <pic:cNvPr id="1" name=""/>
+                    <pic:cNvPicPr/>
+                  </pic:nvPicPr>
+                  <pic:blipFill>
+                    <a:blip r:embed="rId5"/>
+                    <a:stretch>
+                      <a:fillRect/>
+                    </a:stretch>
+                  </pic:blipFill>
+                  <pic:spPr>
+                    <a:xfrm>
+                      <a:off x="0" y="0"/>
+                      <a:ext cx="5226319" cy="711237"/>
+                    </a:xfrm>
+                    <a:prstGeom prst="rect">
+                      <a:avLst/>
+                    </a:prstGeom>
+                  </pic:spPr>
+                </pic:pic>
+              </a:graphicData>
+            </a:graphic>
+          </wp:inline>
+        </w:drawing>
+      </w:r>
+      <w:r>
+        <w:t xml:space="preserve"> </w:t>
+      </w:r>
+    </w:p>
+    <w:p>
+      <w:pPr>
+        <w:pStyle w:val="ListParagraph"/>
+        <w:numPr>
+          <w:ilvl w:val="0"/>
+          <w:numId w:val="1"/>
+        </w:numPr>
+      </w:pPr>
+      <w:r>
+        <w:t xml:space="preserve">Copy paste the data in the first tbl_person section to the </w:t>
+      </w:r>
+      <w:r>
+        <w:t>tbl_person.csv</w:t>
+      </w:r>
+      <w:r>
+        <w:t xml:space="preserve"> and store it in another directory, do not forget to leave first column empty</w:t>
+      </w:r>
+    </w:p>
+    <w:p>
+      <w:pPr>
+        <w:pStyle w:val="ListParagraph"/>
+      </w:pPr>
+      <w:r>
+        <w:drawing>
+          <wp:inline distT="0" distB="0" distL="0" distR="0" wp14:anchorId="26C7DB14" wp14:editId="64566EA8">
+            <wp:extent cx="5943600" cy="419735"/>
+            <wp:effectExtent l="0" t="0" r="0" b="0"/>
+            <wp:docPr id="2" name="Picture 2"/>
+            <wp:cNvGraphicFramePr>
+              <a:graphicFrameLocks xmlns:a="http://schemas.openxmlformats.org/drawingml/2006/main" noChangeAspect="1"/>
+            </wp:cNvGraphicFramePr>
+            <a:graphic xmlns:a="http://schemas.openxmlformats.org/drawingml/2006/main">
+              <a:graphicData uri="http://schemas.openxmlformats.org/drawingml/2006/picture">
+                <pic:pic xmlns:pic="http://schemas.openxmlformats.org/drawingml/2006/picture">
+                  <pic:nvPicPr>
+                    <pic:cNvPr id="1" name=""/>
+                    <pic:cNvPicPr/>
+                  </pic:nvPicPr>
+                  <pic:blipFill>
+                    <a:blip r:embed="rId6"/>
+                    <a:stretch>
+                      <a:fillRect/>
+                    </a:stretch>
+                  </pic:blipFill>
+                  <pic:spPr>
+                    <a:xfrm>
+                      <a:off x="0" y="0"/>
+                      <a:ext cx="5943600" cy="419735"/>
+                    </a:xfrm>
+                    <a:prstGeom prst="rect">
+                      <a:avLst/>
+                    </a:prstGeom>
+                  </pic:spPr>
+                </pic:pic>
+              </a:graphicData>
+            </a:graphic>
+          </wp:inline>
+        </w:drawing>
+      </w:r>
+    </w:p>
+    <w:p>
+      <w:pPr>
+        <w:pStyle w:val="ListParagraph"/>
+        <w:numPr>
+          <w:ilvl w:val="0"/>
+          <w:numId w:val="1"/>
+        </w:numPr>
+      </w:pPr>
+      <w:r>
+        <w:t>Store a number in the first column, higher than highest number in database for this field</w:t>
+      </w:r>
+    </w:p>
+    <w:p>
+      <w:r>
+        <w:drawing>
+          <wp:inline distT="0" distB="0" distL="0" distR="0" wp14:anchorId="3F6CC9BF" wp14:editId="32EE7FA2">
+            <wp:extent cx="781090" cy="457223"/>
+            <wp:effectExtent l="0" t="0" r="0" b="0"/>
+            <wp:docPr id="4" name="Picture 4"/>
+            <wp:cNvGraphicFramePr>
+              <a:graphicFrameLocks xmlns:a="http://schemas.openxmlformats.org/drawingml/2006/main" noChangeAspect="1"/>
+            </wp:cNvGraphicFramePr>
+            <a:graphic xmlns:a="http://schemas.openxmlformats.org/drawingml/2006/main">
+              <a:graphicData uri="http://schemas.openxmlformats.org/drawingml/2006/picture">
+                <pic:pic xmlns:pic="http://schemas.openxmlformats.org/drawingml/2006/picture">
+                  <pic:nvPicPr>
+                    <pic:cNvPr id="1" name=""/>
+                    <pic:cNvPicPr/>
+                  </pic:nvPicPr>
+                  <pic:blipFill>
+                    <a:blip r:embed="rId7"/>
+                    <a:stretch>
+                      <a:fillRect/>
+                    </a:stretch>
+                  </pic:blipFill>
+                  <pic:spPr>
+                    <a:xfrm>
+                      <a:off x="0" y="0"/>
+                      <a:ext cx="781090" cy="457223"/>
+                    </a:xfrm>
+                    <a:prstGeom prst="rect">
+                      <a:avLst/>
+                    </a:prstGeom>
+                  </pic:spPr>
+                </pic:pic>
+              </a:graphicData>
+            </a:graphic>
+          </wp:inline>
+        </w:drawing>
+      </w:r>
+    </w:p>
+    <w:p>
+      <w:pPr>
+        <w:pStyle w:val="ListParagraph"/>
+        <w:numPr>
+          <w:ilvl w:val="0"/>
+          <w:numId w:val="1"/>
+        </w:numPr>
+      </w:pPr>
+      <w:r>
+        <w:t xml:space="preserve">Extract  next part of Excel sheet for </w:t>
+      </w:r>
+      <w:r>
+        <w:t>tbl_residence</w:t>
+      </w:r>
+      <w:r>
+        <w:t xml:space="preserve"> into  </w:t>
+      </w:r>
+      <w:r>
+        <w:t>tbl_residence.csv</w:t>
+      </w:r>
+      <w:r>
+        <w:t xml:space="preserve"> leave again </w:t>
+      </w:r>
+      <w:r>
+        <w:t>last id</w:t>
+      </w:r>
+      <w:r>
+        <w:t xml:space="preserve"> column empty, store it into same directory as before</w:t>
+      </w:r>
+    </w:p>
+    <w:p>
+      <w:pPr>
+        <w:pStyle w:val="ListParagraph"/>
+      </w:pPr>
+      <w:r>
+        <w:drawing>
+          <wp:inline distT="0" distB="0" distL="0" distR="0" wp14:anchorId="01BECFA4" wp14:editId="486987F0">
+            <wp:extent cx="5943600" cy="500380"/>
+            <wp:effectExtent l="0" t="0" r="0" b="0"/>
+            <wp:docPr id="5" name="Picture 5"/>
+            <wp:cNvGraphicFramePr>
+              <a:graphicFrameLocks xmlns:a="http://schemas.openxmlformats.org/drawingml/2006/main" noChangeAspect="1"/>
+            </wp:cNvGraphicFramePr>
+            <a:graphic xmlns:a="http://schemas.openxmlformats.org/drawingml/2006/main">
+              <a:graphicData uri="http://schemas.openxmlformats.org/drawingml/2006/picture">
+                <pic:pic xmlns:pic="http://schemas.openxmlformats.org/drawingml/2006/picture">
+                  <pic:nvPicPr>
+                    <pic:cNvPr id="1" name=""/>
+                    <pic:cNvPicPr/>
+                  </pic:nvPicPr>
+                  <pic:blipFill>
+                    <a:blip r:embed="rId8"/>
+                    <a:stretch>
+                      <a:fillRect/>
+                    </a:stretch>
+                  </pic:blipFill>
+                  <pic:spPr>
+                    <a:xfrm>
+                      <a:off x="0" y="0"/>
+                      <a:ext cx="5943600" cy="500380"/>
+                    </a:xfrm>
+                    <a:prstGeom prst="rect">
+                      <a:avLst/>
+                    </a:prstGeom>
+                  </pic:spPr>
+                </pic:pic>
+              </a:graphicData>
+            </a:graphic>
+          </wp:inline>
+        </w:drawing>
+      </w:r>
+    </w:p>
+    <w:p>
+      <w:pPr>
+        <w:pStyle w:val="ListParagraph"/>
+      </w:pPr>
+      <w:r>
+        <w:drawing>
+          <wp:inline distT="0" distB="0" distL="0" distR="0" wp14:anchorId="66C5DC37" wp14:editId="7E0DA98D">
+            <wp:extent cx="4369025" cy="387370"/>
+            <wp:effectExtent l="0" t="0" r="0" b="0"/>
+            <wp:docPr id="6" name="Picture 6"/>
+            <wp:cNvGraphicFramePr>
+              <a:graphicFrameLocks xmlns:a="http://schemas.openxmlformats.org/drawingml/2006/main" noChangeAspect="1"/>
+            </wp:cNvGraphicFramePr>
+            <a:graphic xmlns:a="http://schemas.openxmlformats.org/drawingml/2006/main">
+              <a:graphicData uri="http://schemas.openxmlformats.org/drawingml/2006/picture">
+                <pic:pic xmlns:pic="http://schemas.openxmlformats.org/drawingml/2006/picture">
+                  <pic:nvPicPr>
+                    <pic:cNvPr id="1" name=""/>
+                    <pic:cNvPicPr/>
+                  </pic:nvPicPr>
+                  <pic:blipFill>
+                    <a:blip r:embed="rId9"/>
+                    <a:stretch>
+                      <a:fillRect/>
+                    </a:stretch>
+                  </pic:blipFill>
+                  <pic:spPr>
+                    <a:xfrm>
+                      <a:off x="0" y="0"/>
+                      <a:ext cx="4369025" cy="387370"/>
+                    </a:xfrm>
+                    <a:prstGeom prst="rect">
+                      <a:avLst/>
+                    </a:prstGeom>
+                  </pic:spPr>
+                </pic:pic>
+              </a:graphicData>
+            </a:graphic>
+          </wp:inline>
+        </w:drawing>
+      </w:r>
+    </w:p>
+    <w:p>
+      <w:pPr>
+        <w:pStyle w:val="ListParagraph"/>
+        <w:numPr>
+          <w:ilvl w:val="0"/>
+          <w:numId w:val="1"/>
+        </w:numPr>
+      </w:pPr>
+      <w:r>
+        <w:t xml:space="preserve">Fill the </w:t>
+      </w:r>
+      <w:r>
+        <w:t>id</w:t>
+      </w:r>
+      <w:r>
+        <w:t xml:space="preserve"> number column as before</w:t>
+      </w:r>
+      <w:r>
+        <w:t xml:space="preserve"> with same number</w:t>
+      </w:r>
+    </w:p>
+    <w:p>
+      <w:r>
+        <w:drawing>
+          <wp:inline distT="0" distB="0" distL="0" distR="0" wp14:anchorId="3A86E8D2" wp14:editId="328BE12C">
+            <wp:extent cx="1028753" cy="476274"/>
+            <wp:effectExtent l="0" t="0" r="0" b="0"/>
+            <wp:docPr id="7" name="Picture 7"/>
+            <wp:cNvGraphicFramePr>
+              <a:graphicFrameLocks xmlns:a="http://schemas.openxmlformats.org/drawingml/2006/main" noChangeAspect="1"/>
+            </wp:cNvGraphicFramePr>
+            <a:graphic xmlns:a="http://schemas.openxmlformats.org/drawingml/2006/main">
+              <a:graphicData uri="http://schemas.openxmlformats.org/drawingml/2006/picture">
+                <pic:pic xmlns:pic="http://schemas.openxmlformats.org/drawingml/2006/picture">
+                  <pic:nvPicPr>
+                    <pic:cNvPr id="1" name=""/>
+                    <pic:cNvPicPr/>
+                  </pic:nvPicPr>
+                  <pic:blipFill>
+                    <a:blip r:embed="rId10"/>
+                    <a:stretch>
+                      <a:fillRect/>
+                    </a:stretch>
+                  </pic:blipFill>
+                  <pic:spPr>
+                    <a:xfrm>
+                      <a:off x="0" y="0"/>
+                      <a:ext cx="1028753" cy="476274"/>
+                    </a:xfrm>
+                    <a:prstGeom prst="rect">
+                      <a:avLst/>
+                    </a:prstGeom>
+                  </pic:spPr>
+                </pic:pic>
+              </a:graphicData>
+            </a:graphic>
+          </wp:inline>
+        </w:drawing>
+      </w:r>
+    </w:p>
+    <w:p>
+      <w:pPr>
+        <w:pStyle w:val="ListParagraph"/>
+        <w:numPr>
+          <w:ilvl w:val="0"/>
+          <w:numId w:val="1"/>
+        </w:numPr>
+      </w:pPr>
+      <w:r>
+        <w:t>Extract next</w:t>
+      </w:r>
+      <w:r>
+        <w:t xml:space="preserve"> part of Excel sheet for</w:t>
+      </w:r>
+      <w:r>
+        <w:t xml:space="preserve"> </w:t>
+      </w:r>
+      <w:r>
+        <w:t>tbl_elc_struc1</w:t>
+      </w:r>
+      <w:r>
+        <w:t xml:space="preserve"> and fill it to </w:t>
+      </w:r>
+      <w:r>
+        <w:t>tbl_elc_struc1.csv</w:t>
+      </w:r>
+      <w:r>
+        <w:t xml:space="preserve">  leave the id column empty</w:t>
+      </w:r>
+    </w:p>
+    <w:p>
+      <w:pPr>
+        <w:pStyle w:val="ListParagraph"/>
+      </w:pPr>
+      <w:r>
+        <w:drawing>
+          <wp:inline distT="0" distB="0" distL="0" distR="0" wp14:anchorId="70EC066D" wp14:editId="30EB7B58">
+            <wp:extent cx="5702593" cy="673135"/>
+            <wp:effectExtent l="0" t="0" r="0" b="0"/>
+            <wp:docPr id="9" name="Picture 9"/>
+            <wp:cNvGraphicFramePr>
+              <a:graphicFrameLocks xmlns:a="http://schemas.openxmlformats.org/drawingml/2006/main" noChangeAspect="1"/>
+            </wp:cNvGraphicFramePr>
+            <a:graphic xmlns:a="http://schemas.openxmlformats.org/drawingml/2006/main">
+              <a:graphicData uri="http://schemas.openxmlformats.org/drawingml/2006/picture">
+                <pic:pic xmlns:pic="http://schemas.openxmlformats.org/drawingml/2006/picture">
+                  <pic:nvPicPr>
+                    <pic:cNvPr id="1" name=""/>
+                    <pic:cNvPicPr/>
+                  </pic:nvPicPr>
+                  <pic:blipFill>
+                    <a:blip r:embed="rId11"/>
+                    <a:stretch>
+                      <a:fillRect/>
+                    </a:stretch>
+                  </pic:blipFill>
+                  <pic:spPr>
+                    <a:xfrm>
+                      <a:off x="0" y="0"/>
+                      <a:ext cx="5702593" cy="673135"/>
+                    </a:xfrm>
+                    <a:prstGeom prst="rect">
+                      <a:avLst/>
+                    </a:prstGeom>
+                  </pic:spPr>
+                </pic:pic>
+              </a:graphicData>
+            </a:graphic>
+          </wp:inline>
+        </w:drawing>
+      </w:r>
+      <w:r>
+        <w:t xml:space="preserve"> </w:t>
+      </w:r>
+    </w:p>
+    <w:p>
+      <w:pPr>
+        <w:pStyle w:val="ListParagraph"/>
+      </w:pPr>
+      <w:r>
+        <w:drawing>
+          <wp:inline distT="0" distB="0" distL="0" distR="0" wp14:anchorId="5C888DE9" wp14:editId="3C5FF58A">
+            <wp:extent cx="2914800" cy="406421"/>
+            <wp:effectExtent l="0" t="0" r="0" b="0"/>
+            <wp:docPr id="10" name="Picture 10"/>
+            <wp:cNvGraphicFramePr>
+              <a:graphicFrameLocks xmlns:a="http://schemas.openxmlformats.org/drawingml/2006/main" noChangeAspect="1"/>
+            </wp:cNvGraphicFramePr>
+            <a:graphic xmlns:a="http://schemas.openxmlformats.org/drawingml/2006/main">
+              <a:graphicData uri="http://schemas.openxmlformats.org/drawingml/2006/picture">
+                <pic:pic xmlns:pic="http://schemas.openxmlformats.org/drawingml/2006/picture">
+                  <pic:nvPicPr>
+                    <pic:cNvPr id="1" name=""/>
+                    <pic:cNvPicPr/>
+                  </pic:nvPicPr>
+                  <pic:blipFill>
+                    <a:blip r:embed="rId12"/>
+                    <a:stretch>
+                      <a:fillRect/>
+                    </a:stretch>
+                  </pic:blipFill>
+                  <pic:spPr>
+                    <a:xfrm>
+                      <a:off x="0" y="0"/>
+                      <a:ext cx="2914800" cy="406421"/>
+                    </a:xfrm>
+                    <a:prstGeom prst="rect">
+                      <a:avLst/>
+                    </a:prstGeom>
+                  </pic:spPr>
+                </pic:pic>
+              </a:graphicData>
+            </a:graphic>
+          </wp:inline>
+        </w:drawing>
+      </w:r>
+    </w:p>
+    <w:p>
+      <w:pPr>
+        <w:pStyle w:val="ListParagraph"/>
+        <w:numPr>
+          <w:ilvl w:val="0"/>
+          <w:numId w:val="1"/>
+        </w:numPr>
+      </w:pPr>
+      <w:r>
+        <w:t>Fill the id number column as before with same number</w:t>
+      </w:r>
+      <w:r>
+        <w:t>, do not forge to store it same new directory not to corrupt template</w:t>
+      </w:r>
+    </w:p>
+    <w:p>
+      <w:pPr>
+        <w:pStyle w:val="ListParagraph"/>
+      </w:pPr>
+      <w:r>
+        <w:drawing>
+          <wp:inline distT="0" distB="0" distL="0" distR="0" wp14:anchorId="264279A5" wp14:editId="6F6B7ADC">
+            <wp:extent cx="692186" cy="406421"/>
+            <wp:effectExtent l="0" t="0" r="0" b="0"/>
+            <wp:docPr id="11" name="Picture 11"/>
+            <wp:cNvGraphicFramePr>
+              <a:graphicFrameLocks xmlns:a="http://schemas.openxmlformats.org/drawingml/2006/main" noChangeAspect="1"/>
+            </wp:cNvGraphicFramePr>
+            <a:graphic xmlns:a="http://schemas.openxmlformats.org/drawingml/2006/main">
+              <a:graphicData uri="http://schemas.openxmlformats.org/drawingml/2006/picture">
+                <pic:pic xmlns:pic="http://schemas.openxmlformats.org/drawingml/2006/picture">
+                  <pic:nvPicPr>
+                    <pic:cNvPr id="1" name=""/>
+                    <pic:cNvPicPr/>
+                  </pic:nvPicPr>
+                  <pic:blipFill>
+                    <a:blip r:embed="rId13"/>
+                    <a:stretch>
+                      <a:fillRect/>
+                    </a:stretch>
+                  </pic:blipFill>
+                  <pic:spPr>
+                    <a:xfrm>
+                      <a:off x="0" y="0"/>
+                      <a:ext cx="692186" cy="406421"/>
+                    </a:xfrm>
+                    <a:prstGeom prst="rect">
+                      <a:avLst/>
+                    </a:prstGeom>
+                  </pic:spPr>
+                </pic:pic>
+              </a:graphicData>
+            </a:graphic>
+          </wp:inline>
+        </w:drawing>
+      </w:r>
+    </w:p>
+    <w:p>
+      <w:pPr>
+        <w:pStyle w:val="ListParagraph"/>
+        <w:numPr>
+          <w:ilvl w:val="0"/>
+          <w:numId w:val="1"/>
+        </w:numPr>
+      </w:pPr>
+      <w:r>
+        <w:t xml:space="preserve">Extract next part of Excel sheet for </w:t>
+      </w:r>
+      <w:r>
+        <w:t>tbl_residence</w:t>
+      </w:r>
+      <w:r>
+        <w:t xml:space="preserve"> </w:t>
+      </w:r>
+      <w:r>
+        <w:t xml:space="preserve">and fill it to </w:t>
+      </w:r>
+      <w:r>
+        <w:t>tbl_residence.csv</w:t>
+      </w:r>
+      <w:r>
+        <w:t xml:space="preserve"> leave the id column empty</w:t>
+      </w:r>
+    </w:p>
+    <w:p>
+      <w:pPr>
+        <w:pStyle w:val="ListParagraph"/>
+      </w:pPr>
+      <w:r>
+        <w:lastRenderedPageBreak/>
+        <w:drawing>
+          <wp:inline distT="0" distB="0" distL="0" distR="0" wp14:anchorId="14676D1D" wp14:editId="56F997DF">
+            <wp:extent cx="5943600" cy="534670"/>
+            <wp:effectExtent l="0" t="0" r="0" b="0"/>
+            <wp:docPr id="19" name="Picture 19"/>
+            <wp:cNvGraphicFramePr>
+              <a:graphicFrameLocks xmlns:a="http://schemas.openxmlformats.org/drawingml/2006/main" noChangeAspect="1"/>
+            </wp:cNvGraphicFramePr>
+            <a:graphic xmlns:a="http://schemas.openxmlformats.org/drawingml/2006/main">
+              <a:graphicData uri="http://schemas.openxmlformats.org/drawingml/2006/picture">
+                <pic:pic xmlns:pic="http://schemas.openxmlformats.org/drawingml/2006/picture">
+                  <pic:nvPicPr>
+                    <pic:cNvPr id="1" name=""/>
+                    <pic:cNvPicPr/>
+                  </pic:nvPicPr>
+                  <pic:blipFill>
+                    <a:blip r:embed="rId14"/>
+                    <a:stretch>
+                      <a:fillRect/>
+                    </a:stretch>
+                  </pic:blipFill>
+                  <pic:spPr>
+                    <a:xfrm>
+                      <a:off x="0" y="0"/>
+                      <a:ext cx="5943600" cy="534670"/>
+                    </a:xfrm>
+                    <a:prstGeom prst="rect">
+                      <a:avLst/>
+                    </a:prstGeom>
+                  </pic:spPr>
+                </pic:pic>
+              </a:graphicData>
+            </a:graphic>
+          </wp:inline>
+        </w:drawing>
+      </w:r>
+    </w:p>
+    <w:p>
+      <w:pPr>
+        <w:ind w:left="360"/>
+      </w:pPr>
+      <w:r>
+        <w:drawing>
+          <wp:inline distT="0" distB="0" distL="0" distR="0" wp14:anchorId="1F3D6D60" wp14:editId="2D30BE23">
+            <wp:extent cx="4496031" cy="368319"/>
+            <wp:effectExtent l="0" t="0" r="0" b="0"/>
+            <wp:docPr id="13" name="Picture 13"/>
+            <wp:cNvGraphicFramePr>
+              <a:graphicFrameLocks xmlns:a="http://schemas.openxmlformats.org/drawingml/2006/main" noChangeAspect="1"/>
+            </wp:cNvGraphicFramePr>
+            <a:graphic xmlns:a="http://schemas.openxmlformats.org/drawingml/2006/main">
+              <a:graphicData uri="http://schemas.openxmlformats.org/drawingml/2006/picture">
+                <pic:pic xmlns:pic="http://schemas.openxmlformats.org/drawingml/2006/picture">
+                  <pic:nvPicPr>
+                    <pic:cNvPr id="1" name=""/>
+                    <pic:cNvPicPr/>
+                  </pic:nvPicPr>
+                  <pic:blipFill>
+                    <a:blip r:embed="rId15"/>
+                    <a:stretch>
+                      <a:fillRect/>
+                    </a:stretch>
+                  </pic:blipFill>
+                  <pic:spPr>
+                    <a:xfrm>
+                      <a:off x="0" y="0"/>
+                      <a:ext cx="4496031" cy="368319"/>
+                    </a:xfrm>
+                    <a:prstGeom prst="rect">
+                      <a:avLst/>
+                    </a:prstGeom>
+                  </pic:spPr>
+                </pic:pic>
+              </a:graphicData>
+            </a:graphic>
+          </wp:inline>
+        </w:drawing>
+      </w:r>
+    </w:p>
+    <w:p>
+      <w:pPr>
+        <w:pStyle w:val="ListParagraph"/>
+        <w:numPr>
+          <w:ilvl w:val="0"/>
+          <w:numId w:val="1"/>
+        </w:numPr>
+      </w:pPr>
+      <w:r>
+        <w:t>Fill the id number column as before with same number</w:t>
+      </w:r>
+    </w:p>
+    <w:p>
+      <w:pPr>
+        <w:pStyle w:val="ListParagraph"/>
+      </w:pPr>
+      <w:r>
+        <w:drawing>
+          <wp:inline distT="0" distB="0" distL="0" distR="0" wp14:anchorId="41FBD6D6" wp14:editId="0BEFC0B8">
+            <wp:extent cx="1124008" cy="438173"/>
+            <wp:effectExtent l="0" t="0" r="0" b="0"/>
+            <wp:docPr id="14" name="Picture 14"/>
+            <wp:cNvGraphicFramePr>
+              <a:graphicFrameLocks xmlns:a="http://schemas.openxmlformats.org/drawingml/2006/main" noChangeAspect="1"/>
+            </wp:cNvGraphicFramePr>
+            <a:graphic xmlns:a="http://schemas.openxmlformats.org/drawingml/2006/main">
+              <a:graphicData uri="http://schemas.openxmlformats.org/drawingml/2006/picture">
+                <pic:pic xmlns:pic="http://schemas.openxmlformats.org/drawingml/2006/picture">
+                  <pic:nvPicPr>
+                    <pic:cNvPr id="1" name=""/>
+                    <pic:cNvPicPr/>
+                  </pic:nvPicPr>
+                  <pic:blipFill>
+                    <a:blip r:embed="rId16"/>
+                    <a:stretch>
+                      <a:fillRect/>
+                    </a:stretch>
+                  </pic:blipFill>
+                  <pic:spPr>
+                    <a:xfrm>
+                      <a:off x="0" y="0"/>
+                      <a:ext cx="1124008" cy="438173"/>
+                    </a:xfrm>
+                    <a:prstGeom prst="rect">
+                      <a:avLst/>
+                    </a:prstGeom>
+                  </pic:spPr>
+                </pic:pic>
+              </a:graphicData>
+            </a:graphic>
+          </wp:inline>
+        </w:drawing>
+      </w:r>
+    </w:p>
+    <w:p>
+      <w:pPr>
+        <w:pStyle w:val="ListParagraph"/>
+        <w:numPr>
+          <w:ilvl w:val="0"/>
+          <w:numId w:val="1"/>
+        </w:numPr>
+      </w:pPr>
+      <w:r>
+        <w:t xml:space="preserve">Extract next part of Excel sheet for </w:t>
+      </w:r>
+      <w:r>
+        <w:t>tbl_banking</w:t>
+      </w:r>
+      <w:r>
+        <w:t xml:space="preserve"> </w:t>
+      </w:r>
+      <w:r>
+        <w:t xml:space="preserve">and fill it to </w:t>
+      </w:r>
+      <w:r>
+        <w:t>tbl_banking.csv</w:t>
+      </w:r>
+      <w:r>
+        <w:t xml:space="preserve"> </w:t>
+      </w:r>
+      <w:r>
+        <w:t>leave the id column empty</w:t>
+      </w:r>
+    </w:p>
+    <w:p>
+      <w:pPr>
+        <w:pStyle w:val="ListParagraph"/>
+      </w:pPr>
+      <w:r>
+        <w:drawing>
+          <wp:inline distT="0" distB="0" distL="0" distR="0" wp14:anchorId="71E65D1B" wp14:editId="55EBB24E">
+            <wp:extent cx="5943600" cy="424815"/>
+            <wp:effectExtent l="0" t="0" r="0" b="0"/>
+            <wp:docPr id="20" name="Picture 20"/>
+            <wp:cNvGraphicFramePr>
+              <a:graphicFrameLocks xmlns:a="http://schemas.openxmlformats.org/drawingml/2006/main" noChangeAspect="1"/>
+            </wp:cNvGraphicFramePr>
+            <a:graphic xmlns:a="http://schemas.openxmlformats.org/drawingml/2006/main">
+              <a:graphicData uri="http://schemas.openxmlformats.org/drawingml/2006/picture">
+                <pic:pic xmlns:pic="http://schemas.openxmlformats.org/drawingml/2006/picture">
+                  <pic:nvPicPr>
+                    <pic:cNvPr id="1" name=""/>
+                    <pic:cNvPicPr/>
+                  </pic:nvPicPr>
+                  <pic:blipFill>
+                    <a:blip r:embed="rId17"/>
+                    <a:stretch>
+                      <a:fillRect/>
+                    </a:stretch>
+                  </pic:blipFill>
+                  <pic:spPr>
+                    <a:xfrm>
+                      <a:off x="0" y="0"/>
+                      <a:ext cx="5943600" cy="424815"/>
+                    </a:xfrm>
+                    <a:prstGeom prst="rect">
+                      <a:avLst/>
+                    </a:prstGeom>
+                  </pic:spPr>
+                </pic:pic>
+              </a:graphicData>
+            </a:graphic>
+          </wp:inline>
+        </w:drawing>
+      </w:r>
+    </w:p>
+    <w:p>
+      <w:pPr>
+        <w:pStyle w:val="ListParagraph"/>
+      </w:pPr>
+    </w:p>
+    <w:p>
+      <w:pPr>
+        <w:pStyle w:val="ListParagraph"/>
+      </w:pPr>
+      <w:r>
+        <w:drawing>
+          <wp:inline distT="0" distB="0" distL="0" distR="0" wp14:anchorId="7CDC0884" wp14:editId="450E0F05">
+            <wp:extent cx="3968954" cy="400071"/>
+            <wp:effectExtent l="0" t="0" r="0" b="0"/>
+            <wp:docPr id="15" name="Picture 15"/>
+            <wp:cNvGraphicFramePr>
+              <a:graphicFrameLocks xmlns:a="http://schemas.openxmlformats.org/drawingml/2006/main" noChangeAspect="1"/>
+            </wp:cNvGraphicFramePr>
+            <a:graphic xmlns:a="http://schemas.openxmlformats.org/drawingml/2006/main">
+              <a:graphicData uri="http://schemas.openxmlformats.org/drawingml/2006/picture">
+                <pic:pic xmlns:pic="http://schemas.openxmlformats.org/drawingml/2006/picture">
+                  <pic:nvPicPr>
+                    <pic:cNvPr id="1" name=""/>
+                    <pic:cNvPicPr/>
+                  </pic:nvPicPr>
+                  <pic:blipFill>
+                    <a:blip r:embed="rId18"/>
+                    <a:stretch>
+                      <a:fillRect/>
+                    </a:stretch>
+                  </pic:blipFill>
+                  <pic:spPr>
+                    <a:xfrm>
+                      <a:off x="0" y="0"/>
+                      <a:ext cx="3968954" cy="400071"/>
+                    </a:xfrm>
+                    <a:prstGeom prst="rect">
+                      <a:avLst/>
+                    </a:prstGeom>
+                  </pic:spPr>
+                </pic:pic>
+              </a:graphicData>
+            </a:graphic>
+          </wp:inline>
+        </w:drawing>
+      </w:r>
+    </w:p>
+    <w:p>
+      <w:pPr>
+        <w:pStyle w:val="ListParagraph"/>
+        <w:numPr>
+          <w:ilvl w:val="0"/>
+          <w:numId w:val="1"/>
+        </w:numPr>
+      </w:pPr>
+      <w:r>
+        <w:t>Fill the id number column as before with same number</w:t>
+      </w:r>
+    </w:p>
+    <w:p>
+      <w:pPr>
+        <w:pStyle w:val="ListParagraph"/>
+      </w:pPr>
+      <w:r>
+        <w:drawing>
+          <wp:inline distT="0" distB="0" distL="0" distR="0" wp14:anchorId="70578462" wp14:editId="5DD7A226">
+            <wp:extent cx="1092256" cy="425472"/>
+            <wp:effectExtent l="0" t="0" r="0" b="0"/>
+            <wp:docPr id="16" name="Picture 16"/>
+            <wp:cNvGraphicFramePr>
+              <a:graphicFrameLocks xmlns:a="http://schemas.openxmlformats.org/drawingml/2006/main" noChangeAspect="1"/>
+            </wp:cNvGraphicFramePr>
+            <a:graphic xmlns:a="http://schemas.openxmlformats.org/drawingml/2006/main">
+              <a:graphicData uri="http://schemas.openxmlformats.org/drawingml/2006/picture">
+                <pic:pic xmlns:pic="http://schemas.openxmlformats.org/drawingml/2006/picture">
+                  <pic:nvPicPr>
+                    <pic:cNvPr id="1" name=""/>
+                    <pic:cNvPicPr/>
+                  </pic:nvPicPr>
+                  <pic:blipFill>
+                    <a:blip r:embed="rId19"/>
+                    <a:stretch>
+                      <a:fillRect/>
+                    </a:stretch>
+                  </pic:blipFill>
+                  <pic:spPr>
+                    <a:xfrm>
+                      <a:off x="0" y="0"/>
+                      <a:ext cx="1092256" cy="425472"/>
+                    </a:xfrm>
+                    <a:prstGeom prst="rect">
+                      <a:avLst/>
+                    </a:prstGeom>
+                  </pic:spPr>
+                </pic:pic>
+              </a:graphicData>
+            </a:graphic>
+          </wp:inline>
+        </w:drawing>
+      </w:r>
+    </w:p>
+    <w:p>
+      <w:pPr>
+        <w:pStyle w:val="ListParagraph"/>
+        <w:numPr>
+          <w:ilvl w:val="0"/>
+          <w:numId w:val="1"/>
+        </w:numPr>
+      </w:pPr>
+      <w:r>
+        <w:t xml:space="preserve">Extract next part of Excel sheet for </w:t>
+      </w:r>
+      <w:r>
+        <w:t xml:space="preserve">tbl_emergency_contact </w:t>
+      </w:r>
+      <w:r>
+        <w:t xml:space="preserve">and fill it to </w:t>
+      </w:r>
+      <w:r>
+        <w:t>tbl_emergency_contact.csv</w:t>
+      </w:r>
+      <w:r>
+        <w:t xml:space="preserve"> leave the id column empty</w:t>
+      </w:r>
+    </w:p>
+    <w:p>
+      <w:pPr>
+        <w:ind w:left="360"/>
+      </w:pPr>
+      <w:r>
+        <w:drawing>
+          <wp:inline distT="0" distB="0" distL="0" distR="0" wp14:anchorId="32B3D6B6" wp14:editId="4D9CD3DB">
+            <wp:extent cx="5943600" cy="464185"/>
+            <wp:effectExtent l="0" t="0" r="0" b="0"/>
+            <wp:docPr id="21" name="Picture 21"/>
+            <wp:cNvGraphicFramePr>
+              <a:graphicFrameLocks xmlns:a="http://schemas.openxmlformats.org/drawingml/2006/main" noChangeAspect="1"/>
+            </wp:cNvGraphicFramePr>
+            <a:graphic xmlns:a="http://schemas.openxmlformats.org/drawingml/2006/main">
+              <a:graphicData uri="http://schemas.openxmlformats.org/drawingml/2006/picture">
+                <pic:pic xmlns:pic="http://schemas.openxmlformats.org/drawingml/2006/picture">
+                  <pic:nvPicPr>
+                    <pic:cNvPr id="1" name=""/>
+                    <pic:cNvPicPr/>
+                  </pic:nvPicPr>
+                  <pic:blipFill>
+                    <a:blip r:embed="rId20"/>
+                    <a:stretch>
+                      <a:fillRect/>
+                    </a:stretch>
+                  </pic:blipFill>
+                  <pic:spPr>
+                    <a:xfrm>
+                      <a:off x="0" y="0"/>
+                      <a:ext cx="5943600" cy="464185"/>
+                    </a:xfrm>
+                    <a:prstGeom prst="rect">
+                      <a:avLst/>
+                    </a:prstGeom>
+                  </pic:spPr>
+                </pic:pic>
+              </a:graphicData>
+            </a:graphic>
+          </wp:inline>
+        </w:drawing>
+      </w:r>
+    </w:p>
+    <w:p>
+      <w:pPr>
+        <w:pStyle w:val="ListParagraph"/>
+      </w:pPr>
+      <w:r>
+        <w:drawing>
+          <wp:inline distT="0" distB="0" distL="0" distR="0" wp14:anchorId="00418389" wp14:editId="31681FB4">
+            <wp:extent cx="5016758" cy="400071"/>
+            <wp:effectExtent l="0" t="0" r="0" b="0"/>
+            <wp:docPr id="18" name="Picture 18"/>
+            <wp:cNvGraphicFramePr>
+              <a:graphicFrameLocks xmlns:a="http://schemas.openxmlformats.org/drawingml/2006/main" noChangeAspect="1"/>
+            </wp:cNvGraphicFramePr>
+            <a:graphic xmlns:a="http://schemas.openxmlformats.org/drawingml/2006/main">
+              <a:graphicData uri="http://schemas.openxmlformats.org/drawingml/2006/picture">
+                <pic:pic xmlns:pic="http://schemas.openxmlformats.org/drawingml/2006/picture">
+                  <pic:nvPicPr>
+                    <pic:cNvPr id="1" name=""/>
+                    <pic:cNvPicPr/>
+                  </pic:nvPicPr>
+                  <pic:blipFill>
+                    <a:blip r:embed="rId21"/>
+                    <a:stretch>
+                      <a:fillRect/>
+                    </a:stretch>
+                  </pic:blipFill>
+                  <pic:spPr>
+                    <a:xfrm>
+                      <a:off x="0" y="0"/>
+                      <a:ext cx="5016758" cy="400071"/>
+                    </a:xfrm>
+                    <a:prstGeom prst="rect">
+                      <a:avLst/>
+                    </a:prstGeom>
+                  </pic:spPr>
+                </pic:pic>
+              </a:graphicData>
+            </a:graphic>
+          </wp:inline>
+        </w:drawing>
+      </w:r>
+    </w:p>
+    <w:p>
+      <w:pPr>
+        <w:pStyle w:val="ListParagraph"/>
+        <w:numPr>
+          <w:ilvl w:val="0"/>
+          <w:numId w:val="1"/>
+        </w:numPr>
+      </w:pPr>
+      <w:r>
+        <w:t>Fill the id number column as before with same number</w:t>
+      </w:r>
+    </w:p>
+    <w:p>
+      <w:r>
+        <w:drawing>
+          <wp:inline distT="0" distB="0" distL="0" distR="0" wp14:anchorId="18064CA3" wp14:editId="31FB9DC4">
+            <wp:extent cx="1035103" cy="463574"/>
+            <wp:effectExtent l="0" t="0" r="0" b="0"/>
+            <wp:docPr id="22" name="Picture 22"/>
+            <wp:cNvGraphicFramePr>
+              <a:graphicFrameLocks xmlns:a="http://schemas.openxmlformats.org/drawingml/2006/main" noChangeAspect="1"/>
+            </wp:cNvGraphicFramePr>
+            <a:graphic xmlns:a="http://schemas.openxmlformats.org/drawingml/2006/main">
+              <a:graphicData uri="http://schemas.openxmlformats.org/drawingml/2006/picture">
+                <pic:pic xmlns:pic="http://schemas.openxmlformats.org/drawingml/2006/picture">
+                  <pic:nvPicPr>
+                    <pic:cNvPr id="1" name=""/>
+                    <pic:cNvPicPr/>
+                  </pic:nvPicPr>
+                  <pic:blipFill>
+                    <a:blip r:embed="rId22"/>
+                    <a:stretch>
+                      <a:fillRect/>
+                    </a:stretch>
+                  </pic:blipFill>
+                  <pic:spPr>
+                    <a:xfrm>
+                      <a:off x="0" y="0"/>
+                      <a:ext cx="1035103" cy="463574"/>
+                    </a:xfrm>
+                    <a:prstGeom prst="rect">
+                      <a:avLst/>
+                    </a:prstGeom>
+                  </pic:spPr>
+                </pic:pic>
+              </a:graphicData>
+            </a:graphic>
+          </wp:inline>
+        </w:drawing>
+      </w:r>
+    </w:p>
+    <w:p>
       <w:bookmarkStart w:id="0" w:name="_GoBack"/>
       <w:bookmarkEnd w:id="0"/>
+    </w:p>
+    <w:p>
+      <w:pPr>
+        <w:pStyle w:val="ListParagraph"/>
+      </w:pPr>
     </w:p>
     <w:sectPr>
       <w:pgSz w:w="12240" w:h="15840"/>
@@ -19,6 +1049,308 @@
     </w:sectPr>
   </w:body>
 </w:document>
+</file>
+
+<file path=word/numbering.xml><?xml version="1.0" encoding="utf-8"?>
+<w:numbering xmlns:wpc="http://schemas.microsoft.com/office/word/2010/wordprocessingCanvas" xmlns:cx="http://schemas.microsoft.com/office/drawing/2014/chartex" xmlns:cx1="http://schemas.microsoft.com/office/drawing/2015/9/8/chartex" xmlns:mc="http://schemas.openxmlformats.org/markup-compatibility/2006" xmlns:o="urn:schemas-microsoft-com:office:office" xmlns:r="http://schemas.openxmlformats.org/officeDocument/2006/relationships" xmlns:m="http://schemas.openxmlformats.org/officeDocument/2006/math" xmlns:v="urn:schemas-microsoft-com:vml" xmlns:wp14="http://schemas.microsoft.com/office/word/2010/wordprocessingDrawing" xmlns:wp="http://schemas.openxmlformats.org/drawingml/2006/wordprocessingDrawing" xmlns:w10="urn:schemas-microsoft-com:office:word" xmlns:w="http://schemas.openxmlformats.org/wordprocessingml/2006/main" xmlns:w14="http://schemas.microsoft.com/office/word/2010/wordml" xmlns:w15="http://schemas.microsoft.com/office/word/2012/wordml" xmlns:w16se="http://schemas.microsoft.com/office/word/2015/wordml/symex" xmlns:wpg="http://schemas.microsoft.com/office/word/2010/wordprocessingGroup" xmlns:wpi="http://schemas.microsoft.com/office/word/2010/wordprocessingInk" xmlns:wne="http://schemas.microsoft.com/office/word/2006/wordml" xmlns:wps="http://schemas.microsoft.com/office/word/2010/wordprocessingShape" mc:Ignorable="w14 w15 w16se wp14">
+  <w:abstractNum w:abstractNumId="0" w15:restartNumberingAfterBreak="0">
+    <w:nsid w:val="02A34C6A"/>
+    <w:multiLevelType w:val="hybridMultilevel"/>
+    <w:tmpl w:val="AAA614DE"/>
+    <w:lvl w:ilvl="0" w:tplc="04090001">
+      <w:start w:val="1"/>
+      <w:numFmt w:val="bullet"/>
+      <w:lvlText w:val=""/>
+      <w:lvlJc w:val="left"/>
+      <w:pPr>
+        <w:ind w:left="720" w:hanging="360"/>
+      </w:pPr>
+      <w:rPr>
+        <w:rFonts w:ascii="Symbol" w:hAnsi="Symbol" w:hint="default"/>
+      </w:rPr>
+    </w:lvl>
+    <w:lvl w:ilvl="1" w:tplc="04090003" w:tentative="1">
+      <w:start w:val="1"/>
+      <w:numFmt w:val="bullet"/>
+      <w:lvlText w:val="o"/>
+      <w:lvlJc w:val="left"/>
+      <w:pPr>
+        <w:ind w:left="1440" w:hanging="360"/>
+      </w:pPr>
+      <w:rPr>
+        <w:rFonts w:ascii="Courier New" w:hAnsi="Courier New" w:cs="Courier New" w:hint="default"/>
+      </w:rPr>
+    </w:lvl>
+    <w:lvl w:ilvl="2" w:tplc="04090005" w:tentative="1">
+      <w:start w:val="1"/>
+      <w:numFmt w:val="bullet"/>
+      <w:lvlText w:val=""/>
+      <w:lvlJc w:val="left"/>
+      <w:pPr>
+        <w:ind w:left="2160" w:hanging="360"/>
+      </w:pPr>
+      <w:rPr>
+        <w:rFonts w:ascii="Wingdings" w:hAnsi="Wingdings" w:hint="default"/>
+      </w:rPr>
+    </w:lvl>
+    <w:lvl w:ilvl="3" w:tplc="04090001" w:tentative="1">
+      <w:start w:val="1"/>
+      <w:numFmt w:val="bullet"/>
+      <w:lvlText w:val=""/>
+      <w:lvlJc w:val="left"/>
+      <w:pPr>
+        <w:ind w:left="2880" w:hanging="360"/>
+      </w:pPr>
+      <w:rPr>
+        <w:rFonts w:ascii="Symbol" w:hAnsi="Symbol" w:hint="default"/>
+      </w:rPr>
+    </w:lvl>
+    <w:lvl w:ilvl="4" w:tplc="04090003" w:tentative="1">
+      <w:start w:val="1"/>
+      <w:numFmt w:val="bullet"/>
+      <w:lvlText w:val="o"/>
+      <w:lvlJc w:val="left"/>
+      <w:pPr>
+        <w:ind w:left="3600" w:hanging="360"/>
+      </w:pPr>
+      <w:rPr>
+        <w:rFonts w:ascii="Courier New" w:hAnsi="Courier New" w:cs="Courier New" w:hint="default"/>
+      </w:rPr>
+    </w:lvl>
+    <w:lvl w:ilvl="5" w:tplc="04090005" w:tentative="1">
+      <w:start w:val="1"/>
+      <w:numFmt w:val="bullet"/>
+      <w:lvlText w:val=""/>
+      <w:lvlJc w:val="left"/>
+      <w:pPr>
+        <w:ind w:left="4320" w:hanging="360"/>
+      </w:pPr>
+      <w:rPr>
+        <w:rFonts w:ascii="Wingdings" w:hAnsi="Wingdings" w:hint="default"/>
+      </w:rPr>
+    </w:lvl>
+    <w:lvl w:ilvl="6" w:tplc="04090001" w:tentative="1">
+      <w:start w:val="1"/>
+      <w:numFmt w:val="bullet"/>
+      <w:lvlText w:val=""/>
+      <w:lvlJc w:val="left"/>
+      <w:pPr>
+        <w:ind w:left="5040" w:hanging="360"/>
+      </w:pPr>
+      <w:rPr>
+        <w:rFonts w:ascii="Symbol" w:hAnsi="Symbol" w:hint="default"/>
+      </w:rPr>
+    </w:lvl>
+    <w:lvl w:ilvl="7" w:tplc="04090003" w:tentative="1">
+      <w:start w:val="1"/>
+      <w:numFmt w:val="bullet"/>
+      <w:lvlText w:val="o"/>
+      <w:lvlJc w:val="left"/>
+      <w:pPr>
+        <w:ind w:left="5760" w:hanging="360"/>
+      </w:pPr>
+      <w:rPr>
+        <w:rFonts w:ascii="Courier New" w:hAnsi="Courier New" w:cs="Courier New" w:hint="default"/>
+      </w:rPr>
+    </w:lvl>
+    <w:lvl w:ilvl="8" w:tplc="04090005" w:tentative="1">
+      <w:start w:val="1"/>
+      <w:numFmt w:val="bullet"/>
+      <w:lvlText w:val=""/>
+      <w:lvlJc w:val="left"/>
+      <w:pPr>
+        <w:ind w:left="6480" w:hanging="360"/>
+      </w:pPr>
+      <w:rPr>
+        <w:rFonts w:ascii="Wingdings" w:hAnsi="Wingdings" w:hint="default"/>
+      </w:rPr>
+    </w:lvl>
+  </w:abstractNum>
+  <w:abstractNum w:abstractNumId="1" w15:restartNumberingAfterBreak="0">
+    <w:nsid w:val="3C204DF2"/>
+    <w:multiLevelType w:val="hybridMultilevel"/>
+    <w:tmpl w:val="EC681432"/>
+    <w:lvl w:ilvl="0" w:tplc="0409000F">
+      <w:start w:val="1"/>
+      <w:numFmt w:val="decimal"/>
+      <w:lvlText w:val="%1."/>
+      <w:lvlJc w:val="left"/>
+      <w:pPr>
+        <w:ind w:left="720" w:hanging="360"/>
+      </w:pPr>
+    </w:lvl>
+    <w:lvl w:ilvl="1" w:tplc="04090019" w:tentative="1">
+      <w:start w:val="1"/>
+      <w:numFmt w:val="lowerLetter"/>
+      <w:lvlText w:val="%2."/>
+      <w:lvlJc w:val="left"/>
+      <w:pPr>
+        <w:ind w:left="1440" w:hanging="360"/>
+      </w:pPr>
+    </w:lvl>
+    <w:lvl w:ilvl="2" w:tplc="0409001B" w:tentative="1">
+      <w:start w:val="1"/>
+      <w:numFmt w:val="lowerRoman"/>
+      <w:lvlText w:val="%3."/>
+      <w:lvlJc w:val="right"/>
+      <w:pPr>
+        <w:ind w:left="2160" w:hanging="180"/>
+      </w:pPr>
+    </w:lvl>
+    <w:lvl w:ilvl="3" w:tplc="0409000F" w:tentative="1">
+      <w:start w:val="1"/>
+      <w:numFmt w:val="decimal"/>
+      <w:lvlText w:val="%4."/>
+      <w:lvlJc w:val="left"/>
+      <w:pPr>
+        <w:ind w:left="2880" w:hanging="360"/>
+      </w:pPr>
+    </w:lvl>
+    <w:lvl w:ilvl="4" w:tplc="04090019" w:tentative="1">
+      <w:start w:val="1"/>
+      <w:numFmt w:val="lowerLetter"/>
+      <w:lvlText w:val="%5."/>
+      <w:lvlJc w:val="left"/>
+      <w:pPr>
+        <w:ind w:left="3600" w:hanging="360"/>
+      </w:pPr>
+    </w:lvl>
+    <w:lvl w:ilvl="5" w:tplc="0409001B" w:tentative="1">
+      <w:start w:val="1"/>
+      <w:numFmt w:val="lowerRoman"/>
+      <w:lvlText w:val="%6."/>
+      <w:lvlJc w:val="right"/>
+      <w:pPr>
+        <w:ind w:left="4320" w:hanging="180"/>
+      </w:pPr>
+    </w:lvl>
+    <w:lvl w:ilvl="6" w:tplc="0409000F" w:tentative="1">
+      <w:start w:val="1"/>
+      <w:numFmt w:val="decimal"/>
+      <w:lvlText w:val="%7."/>
+      <w:lvlJc w:val="left"/>
+      <w:pPr>
+        <w:ind w:left="5040" w:hanging="360"/>
+      </w:pPr>
+    </w:lvl>
+    <w:lvl w:ilvl="7" w:tplc="04090019" w:tentative="1">
+      <w:start w:val="1"/>
+      <w:numFmt w:val="lowerLetter"/>
+      <w:lvlText w:val="%8."/>
+      <w:lvlJc w:val="left"/>
+      <w:pPr>
+        <w:ind w:left="5760" w:hanging="360"/>
+      </w:pPr>
+    </w:lvl>
+    <w:lvl w:ilvl="8" w:tplc="0409001B" w:tentative="1">
+      <w:start w:val="1"/>
+      <w:numFmt w:val="lowerRoman"/>
+      <w:lvlText w:val="%9."/>
+      <w:lvlJc w:val="right"/>
+      <w:pPr>
+        <w:ind w:left="6480" w:hanging="180"/>
+      </w:pPr>
+    </w:lvl>
+  </w:abstractNum>
+  <w:abstractNum w:abstractNumId="2" w15:restartNumberingAfterBreak="0">
+    <w:nsid w:val="4CD01751"/>
+    <w:multiLevelType w:val="hybridMultilevel"/>
+    <w:tmpl w:val="0B9A91D8"/>
+    <w:lvl w:ilvl="0" w:tplc="0409000F">
+      <w:start w:val="1"/>
+      <w:numFmt w:val="decimal"/>
+      <w:lvlText w:val="%1."/>
+      <w:lvlJc w:val="left"/>
+      <w:pPr>
+        <w:ind w:left="720" w:hanging="360"/>
+      </w:pPr>
+      <w:rPr>
+        <w:rFonts w:hint="default"/>
+      </w:rPr>
+    </w:lvl>
+    <w:lvl w:ilvl="1" w:tplc="04090019" w:tentative="1">
+      <w:start w:val="1"/>
+      <w:numFmt w:val="lowerLetter"/>
+      <w:lvlText w:val="%2."/>
+      <w:lvlJc w:val="left"/>
+      <w:pPr>
+        <w:ind w:left="1440" w:hanging="360"/>
+      </w:pPr>
+    </w:lvl>
+    <w:lvl w:ilvl="2" w:tplc="0409001B" w:tentative="1">
+      <w:start w:val="1"/>
+      <w:numFmt w:val="lowerRoman"/>
+      <w:lvlText w:val="%3."/>
+      <w:lvlJc w:val="right"/>
+      <w:pPr>
+        <w:ind w:left="2160" w:hanging="180"/>
+      </w:pPr>
+    </w:lvl>
+    <w:lvl w:ilvl="3" w:tplc="0409000F" w:tentative="1">
+      <w:start w:val="1"/>
+      <w:numFmt w:val="decimal"/>
+      <w:lvlText w:val="%4."/>
+      <w:lvlJc w:val="left"/>
+      <w:pPr>
+        <w:ind w:left="2880" w:hanging="360"/>
+      </w:pPr>
+    </w:lvl>
+    <w:lvl w:ilvl="4" w:tplc="04090019" w:tentative="1">
+      <w:start w:val="1"/>
+      <w:numFmt w:val="lowerLetter"/>
+      <w:lvlText w:val="%5."/>
+      <w:lvlJc w:val="left"/>
+      <w:pPr>
+        <w:ind w:left="3600" w:hanging="360"/>
+      </w:pPr>
+    </w:lvl>
+    <w:lvl w:ilvl="5" w:tplc="0409001B" w:tentative="1">
+      <w:start w:val="1"/>
+      <w:numFmt w:val="lowerRoman"/>
+      <w:lvlText w:val="%6."/>
+      <w:lvlJc w:val="right"/>
+      <w:pPr>
+        <w:ind w:left="4320" w:hanging="180"/>
+      </w:pPr>
+    </w:lvl>
+    <w:lvl w:ilvl="6" w:tplc="0409000F" w:tentative="1">
+      <w:start w:val="1"/>
+      <w:numFmt w:val="decimal"/>
+      <w:lvlText w:val="%7."/>
+      <w:lvlJc w:val="left"/>
+      <w:pPr>
+        <w:ind w:left="5040" w:hanging="360"/>
+      </w:pPr>
+    </w:lvl>
+    <w:lvl w:ilvl="7" w:tplc="04090019" w:tentative="1">
+      <w:start w:val="1"/>
+      <w:numFmt w:val="lowerLetter"/>
+      <w:lvlText w:val="%8."/>
+      <w:lvlJc w:val="left"/>
+      <w:pPr>
+        <w:ind w:left="5760" w:hanging="360"/>
+      </w:pPr>
+    </w:lvl>
+    <w:lvl w:ilvl="8" w:tplc="0409001B" w:tentative="1">
+      <w:start w:val="1"/>
+      <w:numFmt w:val="lowerRoman"/>
+      <w:lvlText w:val="%9."/>
+      <w:lvlJc w:val="right"/>
+      <w:pPr>
+        <w:ind w:left="6480" w:hanging="180"/>
+      </w:pPr>
+    </w:lvl>
+  </w:abstractNum>
+  <w:num w:numId="1">
+    <w:abstractNumId w:val="2"/>
+  </w:num>
+  <w:num w:numId="2">
+    <w:abstractNumId w:val="0"/>
+  </w:num>
+  <w:num w:numId="3">
+    <w:abstractNumId w:val="1"/>
+  </w:num>
+</w:numbering>
 </file>
 
 <file path=word/styles.xml><?xml version="1.0" encoding="utf-8"?>
@@ -442,6 +1774,17 @@
     <w:semiHidden/>
     <w:unhideWhenUsed/>
   </w:style>
+  <w:style w:type="paragraph" w:styleId="ListParagraph">
+    <w:name w:val="List Paragraph"/>
+    <w:basedOn w:val="Normal"/>
+    <w:uiPriority w:val="34"/>
+    <w:qFormat/>
+    <w:rsid w:val="00304605"/>
+    <w:pPr>
+      <w:ind w:left="720"/>
+      <w:contextualSpacing/>
+    </w:pPr>
+  </w:style>
 </w:styles>
 </file>
 

</xml_diff>

<commit_message>
template changes due to new education structure
</commit_message>
<xml_diff>
--- a/deliverables/documents/Loading data from Excel sheet to database.docx
+++ b/deliverables/documents/Loading data from Excel sheet to database.docx
@@ -1031,11 +1031,28 @@
           </wp:inline>
         </w:drawing>
       </w:r>
-    </w:p>
-    <w:p>
       <w:bookmarkStart w:id="0" w:name="_GoBack"/>
       <w:bookmarkEnd w:id="0"/>
     </w:p>
+    <w:p>
+      <w:pPr>
+        <w:pStyle w:val="ListParagraph"/>
+        <w:numPr>
+          <w:ilvl w:val="0"/>
+          <w:numId w:val="1"/>
+        </w:numPr>
+      </w:pPr>
+      <w:r>
+        <w:t xml:space="preserve">Extract next part of Excel sheet for tbl_emergency_contact and fill it to </w:t>
+      </w:r>
+      <w:r>
+        <w:t>tbl_emergency_contact.csv</w:t>
+      </w:r>
+      <w:r>
+        <w:t xml:space="preserve"> leave the id column empty</w:t>
+      </w:r>
+    </w:p>
+    <w:p/>
     <w:p>
       <w:pPr>
         <w:pStyle w:val="ListParagraph"/>
@@ -1167,6 +1184,95 @@
     </w:lvl>
   </w:abstractNum>
   <w:abstractNum w:abstractNumId="1" w15:restartNumberingAfterBreak="0">
+    <w:nsid w:val="25986E22"/>
+    <w:multiLevelType w:val="hybridMultilevel"/>
+    <w:tmpl w:val="0B9A91D8"/>
+    <w:lvl w:ilvl="0" w:tplc="0409000F">
+      <w:start w:val="1"/>
+      <w:numFmt w:val="decimal"/>
+      <w:lvlText w:val="%1."/>
+      <w:lvlJc w:val="left"/>
+      <w:pPr>
+        <w:ind w:left="720" w:hanging="360"/>
+      </w:pPr>
+      <w:rPr>
+        <w:rFonts w:hint="default"/>
+      </w:rPr>
+    </w:lvl>
+    <w:lvl w:ilvl="1" w:tplc="04090019" w:tentative="1">
+      <w:start w:val="1"/>
+      <w:numFmt w:val="lowerLetter"/>
+      <w:lvlText w:val="%2."/>
+      <w:lvlJc w:val="left"/>
+      <w:pPr>
+        <w:ind w:left="1440" w:hanging="360"/>
+      </w:pPr>
+    </w:lvl>
+    <w:lvl w:ilvl="2" w:tplc="0409001B" w:tentative="1">
+      <w:start w:val="1"/>
+      <w:numFmt w:val="lowerRoman"/>
+      <w:lvlText w:val="%3."/>
+      <w:lvlJc w:val="right"/>
+      <w:pPr>
+        <w:ind w:left="2160" w:hanging="180"/>
+      </w:pPr>
+    </w:lvl>
+    <w:lvl w:ilvl="3" w:tplc="0409000F" w:tentative="1">
+      <w:start w:val="1"/>
+      <w:numFmt w:val="decimal"/>
+      <w:lvlText w:val="%4."/>
+      <w:lvlJc w:val="left"/>
+      <w:pPr>
+        <w:ind w:left="2880" w:hanging="360"/>
+      </w:pPr>
+    </w:lvl>
+    <w:lvl w:ilvl="4" w:tplc="04090019" w:tentative="1">
+      <w:start w:val="1"/>
+      <w:numFmt w:val="lowerLetter"/>
+      <w:lvlText w:val="%5."/>
+      <w:lvlJc w:val="left"/>
+      <w:pPr>
+        <w:ind w:left="3600" w:hanging="360"/>
+      </w:pPr>
+    </w:lvl>
+    <w:lvl w:ilvl="5" w:tplc="0409001B" w:tentative="1">
+      <w:start w:val="1"/>
+      <w:numFmt w:val="lowerRoman"/>
+      <w:lvlText w:val="%6."/>
+      <w:lvlJc w:val="right"/>
+      <w:pPr>
+        <w:ind w:left="4320" w:hanging="180"/>
+      </w:pPr>
+    </w:lvl>
+    <w:lvl w:ilvl="6" w:tplc="0409000F" w:tentative="1">
+      <w:start w:val="1"/>
+      <w:numFmt w:val="decimal"/>
+      <w:lvlText w:val="%7."/>
+      <w:lvlJc w:val="left"/>
+      <w:pPr>
+        <w:ind w:left="5040" w:hanging="360"/>
+      </w:pPr>
+    </w:lvl>
+    <w:lvl w:ilvl="7" w:tplc="04090019" w:tentative="1">
+      <w:start w:val="1"/>
+      <w:numFmt w:val="lowerLetter"/>
+      <w:lvlText w:val="%8."/>
+      <w:lvlJc w:val="left"/>
+      <w:pPr>
+        <w:ind w:left="5760" w:hanging="360"/>
+      </w:pPr>
+    </w:lvl>
+    <w:lvl w:ilvl="8" w:tplc="0409001B" w:tentative="1">
+      <w:start w:val="1"/>
+      <w:numFmt w:val="lowerRoman"/>
+      <w:lvlText w:val="%9."/>
+      <w:lvlJc w:val="right"/>
+      <w:pPr>
+        <w:ind w:left="6480" w:hanging="180"/>
+      </w:pPr>
+    </w:lvl>
+  </w:abstractNum>
+  <w:abstractNum w:abstractNumId="2" w15:restartNumberingAfterBreak="0">
     <w:nsid w:val="3C204DF2"/>
     <w:multiLevelType w:val="hybridMultilevel"/>
     <w:tmpl w:val="EC681432"/>
@@ -1252,7 +1358,7 @@
       </w:pPr>
     </w:lvl>
   </w:abstractNum>
-  <w:abstractNum w:abstractNumId="2" w15:restartNumberingAfterBreak="0">
+  <w:abstractNum w:abstractNumId="3" w15:restartNumberingAfterBreak="0">
     <w:nsid w:val="4CD01751"/>
     <w:multiLevelType w:val="hybridMultilevel"/>
     <w:tmpl w:val="0B9A91D8"/>
@@ -1342,12 +1448,15 @@
     </w:lvl>
   </w:abstractNum>
   <w:num w:numId="1">
-    <w:abstractNumId w:val="2"/>
+    <w:abstractNumId w:val="3"/>
   </w:num>
   <w:num w:numId="2">
     <w:abstractNumId w:val="0"/>
   </w:num>
   <w:num w:numId="3">
+    <w:abstractNumId w:val="2"/>
+  </w:num>
+  <w:num w:numId="4">
     <w:abstractNumId w:val="1"/>
   </w:num>
 </w:numbering>

</xml_diff>